<commit_message>
Updated Iterator pattern example
</commit_message>
<xml_diff>
--- a/RunningNotes.docx
+++ b/RunningNotes.docx
@@ -9164,8 +9164,18 @@
                 <w:color w:val="000000"/>
                 <w:lang w:val="en-US"/>
               </w:rPr>
-              <w:t>2 pointer algorithm</w:t>
-            </w:r>
+              <w:t xml:space="preserve">2 pointer </w:t>
+            </w:r>
+            <w:proofErr w:type="gramStart"/>
+            <w:r>
+              <w:rPr>
+                <w:rFonts w:ascii="Calibri" w:eastAsia="Times New Roman" w:hAnsi="Calibri" w:cs="Calibri"/>
+                <w:color w:val="000000"/>
+                <w:lang w:val="en-US"/>
+              </w:rPr>
+              <w:t>algorithm</w:t>
+            </w:r>
+            <w:proofErr w:type="gramEnd"/>
             <w:r>
               <w:rPr>
                 <w:rFonts w:ascii="Calibri" w:eastAsia="Times New Roman" w:hAnsi="Calibri" w:cs="Calibri"/>
@@ -9741,6 +9751,7 @@
       <w:r>
         <w:t>–</w:t>
       </w:r>
+      <w:proofErr w:type="gramStart"/>
       <w:r>
         <w:t>edit</w:t>
       </w:r>
@@ -9748,7 +9759,11 @@
         <w:t xml:space="preserve"> </w:t>
       </w:r>
       <w:r>
-        <w:t>: opens the vim editor , where we can change like a text editor</w:t>
+        <w:t>:</w:t>
+      </w:r>
+      <w:proofErr w:type="gramEnd"/>
+      <w:r>
+        <w:t xml:space="preserve"> opens the vim editor , where we can change like a text editor</w:t>
       </w:r>
     </w:p>
     <w:p>
@@ -9927,8 +9942,13 @@
     <w:p/>
     <w:p>
       <w:r>
-        <w:t>$ git remote -v</w:t>
-      </w:r>
+        <w:t xml:space="preserve">$ git </w:t>
+      </w:r>
+      <w:proofErr w:type="gramStart"/>
+      <w:r>
+        <w:t>remote -v</w:t>
+      </w:r>
+      <w:proofErr w:type="gramEnd"/>
     </w:p>
     <w:p>
       <w:r>
@@ -10187,9 +10207,11 @@
       <w:r>
         <w:t xml:space="preserve">Do some changes in Branch </w:t>
       </w:r>
+      <w:proofErr w:type="gramStart"/>
       <w:r>
         <w:t>One</w:t>
       </w:r>
+      <w:proofErr w:type="gramEnd"/>
     </w:p>
     <w:p>
       <w:pPr>
@@ -10276,9 +10298,11 @@
       <w:r>
         <w:t xml:space="preserve">Do some changes in Branch </w:t>
       </w:r>
+      <w:proofErr w:type="gramStart"/>
       <w:r>
         <w:t>One</w:t>
       </w:r>
+      <w:proofErr w:type="gramEnd"/>
     </w:p>
     <w:p>
       <w:pPr>
@@ -10801,7 +10825,15 @@
     </w:p>
     <w:p>
       <w:r>
-        <w:t xml:space="preserve">Java Docs or simple one or two line comments </w:t>
+        <w:t xml:space="preserve">Java Docs or simple </w:t>
+      </w:r>
+      <w:proofErr w:type="gramStart"/>
+      <w:r>
+        <w:t>one or two line</w:t>
+      </w:r>
+      <w:proofErr w:type="gramEnd"/>
+      <w:r>
+        <w:t xml:space="preserve"> comments </w:t>
       </w:r>
     </w:p>
     <w:p>
@@ -11794,7 +11826,15 @@
       </w:r>
       <w:proofErr w:type="spellEnd"/>
       <w:r>
-        <w:t xml:space="preserve"> directory or any other directory pointed by the system property </w:t>
+        <w:t xml:space="preserve"> </w:t>
+      </w:r>
+      <w:proofErr w:type="gramStart"/>
+      <w:r>
+        <w:t>directory</w:t>
+      </w:r>
+      <w:proofErr w:type="gramEnd"/>
+      <w:r>
+        <w:t xml:space="preserve"> or any other directory pointed by the system property </w:t>
       </w:r>
       <w:proofErr w:type="spellStart"/>
       <w:r>
@@ -12141,9 +12181,11 @@
       <w:r>
         <w:t xml:space="preserve"> each non-native method will have </w:t>
       </w:r>
+      <w:proofErr w:type="gramStart"/>
       <w:r>
         <w:t>its</w:t>
       </w:r>
+      <w:proofErr w:type="gramEnd"/>
       <w:r>
         <w:t xml:space="preserve"> </w:t>
       </w:r>
@@ -12289,7 +12331,15 @@
         <w:t xml:space="preserve"> memory in for loop</w:t>
       </w:r>
       <w:r>
-        <w:t>). At that time JIT compiler compiles the entire bytecode into native code (machine code). These native codes will be stored in the cache. So whenever the repeated method is called, this will provide the native code. Since the execution with the native code is quicker than interpreting the instruction, the performance will be improved.</w:t>
+        <w:t xml:space="preserve">). At that time JIT compiler compiles the entire bytecode into native code (machine code). These native codes will be stored in the cache. </w:t>
+      </w:r>
+      <w:proofErr w:type="gramStart"/>
+      <w:r>
+        <w:t>So</w:t>
+      </w:r>
+      <w:proofErr w:type="gramEnd"/>
+      <w:r>
+        <w:t xml:space="preserve"> whenever the repeated method is called, this will provide the native code. Since the execution with the native code is quicker than interpreting the instruction, the performance will be improved.</w:t>
       </w:r>
     </w:p>
     <w:p>
@@ -12337,7 +12387,15 @@
         <w:t>Profiler</w:t>
       </w:r>
       <w:r>
-        <w:t xml:space="preserve"> – A special component, responsible for finding hotspots, i.e. whether the method is called multiple times or not</w:t>
+        <w:t xml:space="preserve"> – A special component, responsible for finding hotspots, </w:t>
+      </w:r>
+      <w:proofErr w:type="gramStart"/>
+      <w:r>
+        <w:t>i.e.</w:t>
+      </w:r>
+      <w:proofErr w:type="gramEnd"/>
+      <w:r>
+        <w:t xml:space="preserve"> whether the method is called multiple times or not</w:t>
       </w:r>
     </w:p>
     <w:p>
@@ -14635,8 +14693,13 @@
     <w:p>
       <w:r>
         <w:tab/>
-        <w:t>Employee emp = new Employee();</w:t>
-      </w:r>
+        <w:t>Employee emp = new Employee(</w:t>
+      </w:r>
+      <w:proofErr w:type="gramStart"/>
+      <w:r>
+        <w:t>);</w:t>
+      </w:r>
+      <w:proofErr w:type="gramEnd"/>
     </w:p>
     <w:p>
       <w:r>
@@ -14692,8 +14755,13 @@
     <w:p>
       <w:r>
         <w:tab/>
-        <w:t>Employee emp ;</w:t>
-      </w:r>
+        <w:t xml:space="preserve">Employee </w:t>
+      </w:r>
+      <w:proofErr w:type="gramStart"/>
+      <w:r>
+        <w:t>emp ;</w:t>
+      </w:r>
+      <w:proofErr w:type="gramEnd"/>
     </w:p>
     <w:p>
       <w:r>
@@ -14707,8 +14775,13 @@
       </w:r>
       <w:r>
         <w:tab/>
-        <w:t>emp=e;</w:t>
-      </w:r>
+        <w:t>emp=</w:t>
+      </w:r>
+      <w:proofErr w:type="gramStart"/>
+      <w:r>
+        <w:t>e;</w:t>
+      </w:r>
+      <w:proofErr w:type="gramEnd"/>
     </w:p>
     <w:p>
       <w:r>
@@ -15508,7 +15581,29 @@
           <w:szCs w:val="20"/>
           <w:lang w:val="en-US"/>
         </w:rPr>
-        <w:t xml:space="preserve"> main(String[] </w:t>
+        <w:t xml:space="preserve"> </w:t>
+      </w:r>
+      <w:proofErr w:type="gramStart"/>
+      <w:r>
+        <w:rPr>
+          <w:rFonts w:ascii="Consolas" w:hAnsi="Consolas" w:cs="Consolas"/>
+          <w:color w:val="000000"/>
+          <w:sz w:val="20"/>
+          <w:szCs w:val="20"/>
+          <w:lang w:val="en-US"/>
+        </w:rPr>
+        <w:t>main(</w:t>
+      </w:r>
+      <w:proofErr w:type="gramEnd"/>
+      <w:r>
+        <w:rPr>
+          <w:rFonts w:ascii="Consolas" w:hAnsi="Consolas" w:cs="Consolas"/>
+          <w:color w:val="000000"/>
+          <w:sz w:val="20"/>
+          <w:szCs w:val="20"/>
+          <w:lang w:val="en-US"/>
+        </w:rPr>
+        <w:t xml:space="preserve">String[] </w:t>
       </w:r>
       <w:proofErr w:type="spellStart"/>
       <w:r>
@@ -15597,7 +15692,18 @@
           <w:szCs w:val="20"/>
           <w:lang w:val="en-US"/>
         </w:rPr>
-        <w:t>"final local variable"</w:t>
+        <w:t>"final local variable</w:t>
+      </w:r>
+      <w:proofErr w:type="gramStart"/>
+      <w:r>
+        <w:rPr>
+          <w:rFonts w:ascii="Consolas" w:hAnsi="Consolas" w:cs="Consolas"/>
+          <w:color w:val="2A00FF"/>
+          <w:sz w:val="20"/>
+          <w:szCs w:val="20"/>
+          <w:lang w:val="en-US"/>
+        </w:rPr>
+        <w:t>"</w:t>
       </w:r>
       <w:r>
         <w:rPr>
@@ -15609,6 +15715,7 @@
         </w:rPr>
         <w:t>;</w:t>
       </w:r>
+      <w:proofErr w:type="gramEnd"/>
     </w:p>
     <w:p>
       <w:pPr>
@@ -15707,8 +15814,20 @@
           <w:szCs w:val="20"/>
           <w:lang w:val="en-US"/>
         </w:rPr>
-        <w:t xml:space="preserve"> = "Can I change non-final variable before anonymous class";</w:t>
-      </w:r>
+        <w:t xml:space="preserve"> = "Can I change non-final variable before anonymous class</w:t>
+      </w:r>
+      <w:proofErr w:type="gramStart"/>
+      <w:r>
+        <w:rPr>
+          <w:rFonts w:ascii="Consolas" w:hAnsi="Consolas" w:cs="Consolas"/>
+          <w:color w:val="3F7F5F"/>
+          <w:sz w:val="20"/>
+          <w:szCs w:val="20"/>
+          <w:lang w:val="en-US"/>
+        </w:rPr>
+        <w:t>";</w:t>
+      </w:r>
+      <w:proofErr w:type="gramEnd"/>
     </w:p>
     <w:p>
       <w:pPr>
@@ -15871,6 +15990,7 @@
         </w:rPr>
         <w:t>"Using final local variable inside Lambda expression"</w:t>
       </w:r>
+      <w:proofErr w:type="gramStart"/>
       <w:r>
         <w:rPr>
           <w:rFonts w:ascii="Consolas" w:hAnsi="Consolas" w:cs="Consolas"/>
@@ -15881,6 +16001,7 @@
         </w:rPr>
         <w:t>);</w:t>
       </w:r>
+      <w:proofErr w:type="gramEnd"/>
     </w:p>
     <w:p>
       <w:pPr>
@@ -15959,7 +16080,29 @@
           <w:szCs w:val="20"/>
           <w:lang w:val="en-US"/>
         </w:rPr>
-        <w:t>"Value of final variable is : "</w:t>
+        <w:t xml:space="preserve">"Value of final variable </w:t>
+      </w:r>
+      <w:proofErr w:type="gramStart"/>
+      <w:r>
+        <w:rPr>
+          <w:rFonts w:ascii="Consolas" w:hAnsi="Consolas" w:cs="Consolas"/>
+          <w:color w:val="2A00FF"/>
+          <w:sz w:val="20"/>
+          <w:szCs w:val="20"/>
+          <w:lang w:val="en-US"/>
+        </w:rPr>
+        <w:t>is :</w:t>
+      </w:r>
+      <w:proofErr w:type="gramEnd"/>
+      <w:r>
+        <w:rPr>
+          <w:rFonts w:ascii="Consolas" w:hAnsi="Consolas" w:cs="Consolas"/>
+          <w:color w:val="2A00FF"/>
+          <w:sz w:val="20"/>
+          <w:szCs w:val="20"/>
+          <w:lang w:val="en-US"/>
+        </w:rPr>
+        <w:t xml:space="preserve"> "</w:t>
       </w:r>
       <w:r>
         <w:rPr>
@@ -16052,8 +16195,20 @@
           <w:szCs w:val="20"/>
           <w:lang w:val="en-US"/>
         </w:rPr>
-        <w:t xml:space="preserve"> = "Can I change non-final variable inside anonymous class";</w:t>
-      </w:r>
+        <w:t xml:space="preserve"> = "Can I change non-final variable inside anonymous class</w:t>
+      </w:r>
+      <w:proofErr w:type="gramStart"/>
+      <w:r>
+        <w:rPr>
+          <w:rFonts w:ascii="Consolas" w:hAnsi="Consolas" w:cs="Consolas"/>
+          <w:color w:val="3F7F5F"/>
+          <w:sz w:val="20"/>
+          <w:szCs w:val="20"/>
+          <w:lang w:val="en-US"/>
+        </w:rPr>
+        <w:t>";</w:t>
+      </w:r>
+      <w:proofErr w:type="gramEnd"/>
     </w:p>
     <w:p>
       <w:pPr>
@@ -16146,8 +16301,20 @@
           <w:szCs w:val="20"/>
           <w:lang w:val="en-US"/>
         </w:rPr>
-        <w:t xml:space="preserve"> = "Can I change non-final variable after anonymous class";</w:t>
-      </w:r>
+        <w:t xml:space="preserve"> = "Can I change non-final variable after anonymous class</w:t>
+      </w:r>
+      <w:proofErr w:type="gramStart"/>
+      <w:r>
+        <w:rPr>
+          <w:rFonts w:ascii="Consolas" w:hAnsi="Consolas" w:cs="Consolas"/>
+          <w:color w:val="3F7F5F"/>
+          <w:sz w:val="20"/>
+          <w:szCs w:val="20"/>
+          <w:lang w:val="en-US"/>
+        </w:rPr>
+        <w:t>";</w:t>
+      </w:r>
+      <w:proofErr w:type="gramEnd"/>
     </w:p>
     <w:p>
       <w:pPr>
@@ -16199,9 +16366,11 @@
       <w:r>
         <w:t xml:space="preserve">The restriction to effectively final variables </w:t>
       </w:r>
+      <w:proofErr w:type="gramStart"/>
       <w:r>
         <w:t>prohibits</w:t>
       </w:r>
+      <w:proofErr w:type="gramEnd"/>
       <w:r>
         <w:t xml:space="preserve"> access to dynamically-changing local variables, whose capture would likely introduce concurrency problems.</w:t>
       </w:r>
@@ -16428,8 +16597,13 @@
         <w:t>ithout</w:t>
       </w:r>
       <w:r>
-        <w:t xml:space="preserve"> any arguments");};</w:t>
-      </w:r>
+        <w:t xml:space="preserve"> any arguments");</w:t>
+      </w:r>
+      <w:proofErr w:type="gramStart"/>
+      <w:r>
+        <w:t>};</w:t>
+      </w:r>
+      <w:proofErr w:type="gramEnd"/>
     </w:p>
     <w:p>
       <w:proofErr w:type="spellStart"/>
@@ -16438,8 +16612,13 @@
       </w:r>
       <w:proofErr w:type="spellEnd"/>
       <w:r>
-        <w:t>();</w:t>
-      </w:r>
+        <w:t>(</w:t>
+      </w:r>
+      <w:proofErr w:type="gramStart"/>
+      <w:r>
+        <w:t>);</w:t>
+      </w:r>
+      <w:proofErr w:type="gramEnd"/>
     </w:p>
     <w:p>
       <w:r>
@@ -16887,6 +17066,7 @@
         <w:t xml:space="preserve"> = new </w:t>
       </w:r>
       <w:proofErr w:type="spellStart"/>
+      <w:proofErr w:type="gramStart"/>
       <w:r>
         <w:rPr>
           <w:rFonts w:ascii="Consolas" w:hAnsi="Consolas" w:cs="Consolas"/>
@@ -16908,6 +17088,7 @@
         </w:rPr>
         <w:t>(</w:t>
       </w:r>
+      <w:proofErr w:type="gramEnd"/>
       <w:r>
         <w:rPr>
           <w:rFonts w:ascii="Consolas" w:hAnsi="Consolas" w:cs="Consolas"/>
@@ -16960,6 +17141,7 @@
         <w:t xml:space="preserve"> = </w:t>
       </w:r>
       <w:proofErr w:type="spellStart"/>
+      <w:proofErr w:type="gramStart"/>
       <w:r>
         <w:rPr>
           <w:rFonts w:ascii="Consolas" w:hAnsi="Consolas" w:cs="Consolas"/>
@@ -16971,6 +17153,7 @@
         <w:t>list.stream</w:t>
       </w:r>
       <w:proofErr w:type="spellEnd"/>
+      <w:proofErr w:type="gramEnd"/>
       <w:r>
         <w:rPr>
           <w:rFonts w:ascii="Consolas" w:hAnsi="Consolas" w:cs="Consolas"/>
@@ -17391,7 +17574,15 @@
         <w:t>a</w:t>
       </w:r>
       <w:r>
-        <w:t>ddress: 32 bit on 32 bit CPU, 64 bit on a 64 bit CPU.</w:t>
+        <w:t xml:space="preserve">ddress: 32 </w:t>
+      </w:r>
+      <w:proofErr w:type="gramStart"/>
+      <w:r>
+        <w:t>bit</w:t>
+      </w:r>
+      <w:proofErr w:type="gramEnd"/>
+      <w:r>
+        <w:t xml:space="preserve"> on 32 bit CPU, 64 bit on a 64 bit CPU.</w:t>
       </w:r>
     </w:p>
     <w:p/>
@@ -18764,6 +18955,7 @@
                 <w:lang w:val="en-US"/>
               </w:rPr>
             </w:pPr>
+            <w:proofErr w:type="gramStart"/>
             <w:r>
               <w:rPr>
                 <w:rFonts w:ascii="Verdana" w:eastAsia="Times New Roman" w:hAnsi="Verdana" w:cs="Calibri"/>
@@ -18772,7 +18964,18 @@
                 <w:szCs w:val="16"/>
                 <w:lang w:val="en-US"/>
               </w:rPr>
-              <w:t>re{ n}</w:t>
+              <w:t>re{ n</w:t>
+            </w:r>
+            <w:proofErr w:type="gramEnd"/>
+            <w:r>
+              <w:rPr>
+                <w:rFonts w:ascii="Verdana" w:eastAsia="Times New Roman" w:hAnsi="Verdana" w:cs="Calibri"/>
+                <w:color w:val="000000"/>
+                <w:sz w:val="16"/>
+                <w:szCs w:val="16"/>
+                <w:lang w:val="en-US"/>
+              </w:rPr>
+              <w:t>}</w:t>
             </w:r>
           </w:p>
         </w:tc>
@@ -18840,6 +19043,7 @@
                 <w:lang w:val="en-US"/>
               </w:rPr>
             </w:pPr>
+            <w:proofErr w:type="gramStart"/>
             <w:r>
               <w:rPr>
                 <w:rFonts w:ascii="Verdana" w:eastAsia="Times New Roman" w:hAnsi="Verdana" w:cs="Calibri"/>
@@ -18848,7 +19052,18 @@
                 <w:szCs w:val="16"/>
                 <w:lang w:val="en-US"/>
               </w:rPr>
-              <w:t>re{ n,}</w:t>
+              <w:t>re{ n</w:t>
+            </w:r>
+            <w:proofErr w:type="gramEnd"/>
+            <w:r>
+              <w:rPr>
+                <w:rFonts w:ascii="Verdana" w:eastAsia="Times New Roman" w:hAnsi="Verdana" w:cs="Calibri"/>
+                <w:color w:val="000000"/>
+                <w:sz w:val="16"/>
+                <w:szCs w:val="16"/>
+                <w:lang w:val="en-US"/>
+              </w:rPr>
+              <w:t>,}</w:t>
             </w:r>
           </w:p>
         </w:tc>
@@ -18916,6 +19131,7 @@
                 <w:lang w:val="en-US"/>
               </w:rPr>
             </w:pPr>
+            <w:proofErr w:type="gramStart"/>
             <w:r>
               <w:rPr>
                 <w:rFonts w:ascii="Verdana" w:eastAsia="Times New Roman" w:hAnsi="Verdana" w:cs="Calibri"/>
@@ -18924,7 +19140,18 @@
                 <w:szCs w:val="16"/>
                 <w:lang w:val="en-US"/>
               </w:rPr>
-              <w:t>re{ n, m}</w:t>
+              <w:t>re{ n</w:t>
+            </w:r>
+            <w:proofErr w:type="gramEnd"/>
+            <w:r>
+              <w:rPr>
+                <w:rFonts w:ascii="Verdana" w:eastAsia="Times New Roman" w:hAnsi="Verdana" w:cs="Calibri"/>
+                <w:color w:val="000000"/>
+                <w:sz w:val="16"/>
+                <w:szCs w:val="16"/>
+                <w:lang w:val="en-US"/>
+              </w:rPr>
+              <w:t>, m}</w:t>
             </w:r>
           </w:p>
         </w:tc>
@@ -19035,7 +19262,29 @@
                 <w:szCs w:val="16"/>
                 <w:lang w:val="en-US"/>
               </w:rPr>
-              <w:t>Matches either a or b.</w:t>
+              <w:t xml:space="preserve">Matches either </w:t>
+            </w:r>
+            <w:proofErr w:type="gramStart"/>
+            <w:r>
+              <w:rPr>
+                <w:rFonts w:ascii="Verdana" w:eastAsia="Times New Roman" w:hAnsi="Verdana" w:cs="Calibri"/>
+                <w:color w:val="000000"/>
+                <w:sz w:val="16"/>
+                <w:szCs w:val="16"/>
+                <w:lang w:val="en-US"/>
+              </w:rPr>
+              <w:t>a or</w:t>
+            </w:r>
+            <w:proofErr w:type="gramEnd"/>
+            <w:r>
+              <w:rPr>
+                <w:rFonts w:ascii="Verdana" w:eastAsia="Times New Roman" w:hAnsi="Verdana" w:cs="Calibri"/>
+                <w:color w:val="000000"/>
+                <w:sz w:val="16"/>
+                <w:szCs w:val="16"/>
+                <w:lang w:val="en-US"/>
+              </w:rPr>
+              <w:t xml:space="preserve"> b.</w:t>
             </w:r>
           </w:p>
         </w:tc>
@@ -19144,6 +19393,7 @@
                 <w:lang w:val="en-US"/>
               </w:rPr>
             </w:pPr>
+            <w:proofErr w:type="gramStart"/>
             <w:r>
               <w:rPr>
                 <w:rFonts w:ascii="Verdana" w:eastAsia="Times New Roman" w:hAnsi="Verdana" w:cs="Calibri"/>
@@ -19152,7 +19402,18 @@
                 <w:szCs w:val="16"/>
                 <w:lang w:val="en-US"/>
               </w:rPr>
-              <w:t>(?: re)</w:t>
+              <w:t>(?:</w:t>
+            </w:r>
+            <w:proofErr w:type="gramEnd"/>
+            <w:r>
+              <w:rPr>
+                <w:rFonts w:ascii="Verdana" w:eastAsia="Times New Roman" w:hAnsi="Verdana" w:cs="Calibri"/>
+                <w:color w:val="000000"/>
+                <w:sz w:val="16"/>
+                <w:szCs w:val="16"/>
+                <w:lang w:val="en-US"/>
+              </w:rPr>
+              <w:t xml:space="preserve"> re)</w:t>
             </w:r>
           </w:p>
         </w:tc>
@@ -20858,8 +21119,13 @@
       </w:r>
       <w:proofErr w:type="spellEnd"/>
       <w:r>
-        <w:t>();</w:t>
-      </w:r>
+        <w:t>(</w:t>
+      </w:r>
+      <w:proofErr w:type="gramStart"/>
+      <w:r>
+        <w:t>);</w:t>
+      </w:r>
+      <w:proofErr w:type="gramEnd"/>
     </w:p>
     <w:p>
       <w:r>
@@ -20879,13 +21145,23 @@
       </w:r>
       <w:proofErr w:type="spellEnd"/>
       <w:r>
-        <w:t>();</w:t>
-      </w:r>
-    </w:p>
-    <w:p>
-      <w:r>
-        <w:t xml:space="preserve">         return emp;</w:t>
-      </w:r>
+        <w:t>(</w:t>
+      </w:r>
+      <w:proofErr w:type="gramStart"/>
+      <w:r>
+        <w:t>);</w:t>
+      </w:r>
+      <w:proofErr w:type="gramEnd"/>
+    </w:p>
+    <w:p>
+      <w:r>
+        <w:t xml:space="preserve">         return </w:t>
+      </w:r>
+      <w:proofErr w:type="gramStart"/>
+      <w:r>
+        <w:t>emp;</w:t>
+      </w:r>
+      <w:proofErr w:type="gramEnd"/>
     </w:p>
     <w:p>
       <w:r>
@@ -21311,7 +21587,15 @@
         <w:t>killed &lt;</w:t>
       </w:r>
       <w:r>
-        <w:t>or&gt; if the JVM exits while executing the try or catch then the finally block *may* not executed.</w:t>
+        <w:t xml:space="preserve">or&gt; if the JVM exits while executing the try or </w:t>
+      </w:r>
+      <w:proofErr w:type="gramStart"/>
+      <w:r>
+        <w:t>catch</w:t>
+      </w:r>
+      <w:proofErr w:type="gramEnd"/>
+      <w:r>
+        <w:t xml:space="preserve"> then the finally block *may* not executed.</w:t>
       </w:r>
     </w:p>
     <w:p>
@@ -21716,8 +22000,13 @@
       </w:r>
       <w:proofErr w:type="spellEnd"/>
       <w:r>
-        <w:t>("Reflection is not allowed!");</w:t>
-      </w:r>
+        <w:t>("Reflection is not allowed!"</w:t>
+      </w:r>
+      <w:proofErr w:type="gramStart"/>
+      <w:r>
+        <w:t>);</w:t>
+      </w:r>
+      <w:proofErr w:type="gramEnd"/>
     </w:p>
     <w:p>
       <w:r>
@@ -22001,8 +22290,13 @@
       </w:r>
     </w:p>
     <w:p>
-      <w:r>
-        <w:t>So d</w:t>
+      <w:proofErr w:type="gramStart"/>
+      <w:r>
+        <w:t>So</w:t>
+      </w:r>
+      <w:proofErr w:type="gramEnd"/>
+      <w:r>
+        <w:t xml:space="preserve"> d</w:t>
       </w:r>
       <w:r>
         <w:t>eclare an explicit serial version UID in every serializable class,</w:t>
@@ -22207,7 +22501,15 @@
         <w:t>This reference</w:t>
       </w:r>
       <w:r>
-        <w:t xml:space="preserve"> is a normal reference that protects the referred object from collection by GC. i.e. Never garbage collects.</w:t>
+        <w:t xml:space="preserve"> is a normal reference that protects the referred object from collection by GC. </w:t>
+      </w:r>
+      <w:proofErr w:type="gramStart"/>
+      <w:r>
+        <w:t>i.e.</w:t>
+      </w:r>
+      <w:proofErr w:type="gramEnd"/>
+      <w:r>
+        <w:t xml:space="preserve"> Never garbage collects.</w:t>
       </w:r>
     </w:p>
     <w:p>
@@ -22416,7 +22718,15 @@
     </w:p>
     <w:p>
       <w:r>
-        <w:t>When the collector determines that the referent is softly, weakly or phantom reachable, the reference object will be enqueued in the registered reference queue.</w:t>
+        <w:t xml:space="preserve">When the collector determines that the referent is softly, </w:t>
+      </w:r>
+      <w:proofErr w:type="gramStart"/>
+      <w:r>
+        <w:t>weakly</w:t>
+      </w:r>
+      <w:proofErr w:type="gramEnd"/>
+      <w:r>
+        <w:t xml:space="preserve"> or phantom reachable, the reference object will be enqueued in the registered reference queue.</w:t>
       </w:r>
     </w:p>
     <w:p>
@@ -22498,8 +22808,13 @@
       </w:r>
       <w:proofErr w:type="spellEnd"/>
       <w:r>
-        <w:t>&lt;&gt;();</w:t>
-      </w:r>
+        <w:t>&lt;&gt;(</w:t>
+      </w:r>
+      <w:proofErr w:type="gramStart"/>
+      <w:r>
+        <w:t>);</w:t>
+      </w:r>
+      <w:proofErr w:type="gramEnd"/>
     </w:p>
     <w:p>
       <w:proofErr w:type="spellStart"/>
@@ -22523,9 +22838,11 @@
         <w:t>referenceQueue</w:t>
       </w:r>
       <w:proofErr w:type="spellEnd"/>
+      <w:proofErr w:type="gramStart"/>
       <w:r>
         <w:t>);</w:t>
       </w:r>
+      <w:proofErr w:type="gramEnd"/>
     </w:p>
     <w:p>
       <w:pPr>
@@ -22548,10 +22865,12 @@
         <w:t xml:space="preserve">. Such objects will be </w:t>
       </w:r>
       <w:proofErr w:type="spellStart"/>
+      <w:proofErr w:type="gramStart"/>
       <w:r>
         <w:t>GCed</w:t>
       </w:r>
       <w:proofErr w:type="spellEnd"/>
+      <w:proofErr w:type="gramEnd"/>
       <w:r>
         <w:t xml:space="preserve"> and Object reference is appended in the </w:t>
       </w:r>
@@ -22583,8 +22902,13 @@
       </w:r>
     </w:p>
     <w:p>
-      <w:r>
-        <w:t xml:space="preserve">So is Phantom &lt; Weak &lt; Soft </w:t>
+      <w:proofErr w:type="gramStart"/>
+      <w:r>
+        <w:t>So</w:t>
+      </w:r>
+      <w:proofErr w:type="gramEnd"/>
+      <w:r>
+        <w:t xml:space="preserve"> is Phantom &lt; Weak &lt; Soft </w:t>
       </w:r>
       <w:r>
         <w:t xml:space="preserve">   ?</w:t>
@@ -22848,8 +23172,13 @@
       </w:r>
       <w:proofErr w:type="spellEnd"/>
       <w:r>
-        <w:t>();</w:t>
-      </w:r>
+        <w:t>(</w:t>
+      </w:r>
+      <w:proofErr w:type="gramStart"/>
+      <w:r>
+        <w:t>);</w:t>
+      </w:r>
+      <w:proofErr w:type="gramEnd"/>
     </w:p>
     <w:p>
       <w:r>
@@ -22944,7 +23273,15 @@
         </w:numPr>
       </w:pPr>
       <w:r>
-        <w:t>If an object has only weak references it will be eligible for garbage collection.</w:t>
+        <w:t xml:space="preserve">If an object has only weak </w:t>
+      </w:r>
+      <w:proofErr w:type="gramStart"/>
+      <w:r>
+        <w:t>references</w:t>
+      </w:r>
+      <w:proofErr w:type="gramEnd"/>
+      <w:r>
+        <w:t xml:space="preserve"> it will be eligible for garbage collection.</w:t>
       </w:r>
     </w:p>
     <w:p>
@@ -23060,7 +23397,15 @@
         <w:t xml:space="preserve"> Young </w:t>
       </w:r>
       <w:r>
-        <w:t>Generation is further divided into three parts known as Eden space, Survivor 1 and Survivor 2 space.</w:t>
+        <w:t xml:space="preserve">Generation is further divided into three parts known as Eden space, Survivor </w:t>
+      </w:r>
+      <w:proofErr w:type="gramStart"/>
+      <w:r>
+        <w:t>1</w:t>
+      </w:r>
+      <w:proofErr w:type="gramEnd"/>
+      <w:r>
+        <w:t xml:space="preserve"> and Survivor 2 space.</w:t>
       </w:r>
     </w:p>
     <w:p>
@@ -23526,7 +23871,15 @@
         <w:t xml:space="preserve"> and compactions</w:t>
       </w:r>
       <w:r>
-        <w:t xml:space="preserve"> runs in parallel with the application threads</w:t>
+        <w:t xml:space="preserve"> </w:t>
+      </w:r>
+      <w:proofErr w:type="gramStart"/>
+      <w:r>
+        <w:t>runs</w:t>
+      </w:r>
+      <w:proofErr w:type="gramEnd"/>
+      <w:r>
+        <w:t xml:space="preserve"> in parallel with the application threads</w:t>
       </w:r>
       <w:r>
         <w:t>.</w:t>
@@ -23647,11 +24000,16 @@
         <w:t>psilon</w:t>
       </w:r>
       <w:r>
-        <w:t>, S</w:t>
+        <w:t xml:space="preserve">, </w:t>
+      </w:r>
+      <w:proofErr w:type="gramStart"/>
+      <w:r>
+        <w:t>S</w:t>
       </w:r>
       <w:r>
         <w:t>henandoah</w:t>
       </w:r>
+      <w:proofErr w:type="gramEnd"/>
       <w:r>
         <w:t xml:space="preserve"> and </w:t>
       </w:r>
@@ -23845,7 +24203,15 @@
         <w:t>comparing</w:t>
       </w:r>
       <w:r>
-        <w:t xml:space="preserve">() , which returns a comparator Object if the instance variable has a getter methods. Ex: </w:t>
+        <w:t xml:space="preserve">() , which returns a comparator Object if the instance variable has a getter </w:t>
+      </w:r>
+      <w:proofErr w:type="gramStart"/>
+      <w:r>
+        <w:t>methods</w:t>
+      </w:r>
+      <w:proofErr w:type="gramEnd"/>
+      <w:r>
+        <w:t xml:space="preserve">. Ex: </w:t>
       </w:r>
       <w:proofErr w:type="spellStart"/>
       <w:r>
@@ -23856,9 +24222,14 @@
       </w:r>
       <w:proofErr w:type="spellEnd"/>
       <w:r>
-        <w:t>(Employee::</w:t>
-      </w:r>
-      <w:proofErr w:type="spellStart"/>
+        <w:t>(</w:t>
+      </w:r>
+      <w:proofErr w:type="gramStart"/>
+      <w:r>
+        <w:t>Employee::</w:t>
+      </w:r>
+      <w:proofErr w:type="spellStart"/>
+      <w:proofErr w:type="gramEnd"/>
       <w:r>
         <w:t>getName</w:t>
       </w:r>
@@ -24280,10 +24651,12 @@
         <w:t xml:space="preserve">if o is not </w:t>
       </w:r>
       <w:proofErr w:type="spellStart"/>
+      <w:proofErr w:type="gramStart"/>
       <w:r>
         <w:t>a</w:t>
       </w:r>
       <w:proofErr w:type="spellEnd"/>
+      <w:proofErr w:type="gramEnd"/>
       <w:r>
         <w:t xml:space="preserve"> instance of </w:t>
       </w:r>
@@ -24687,7 +25060,15 @@
     </w:p>
     <w:p>
       <w:r>
-        <w:t>Thread Safe, Internally uses Array.</w:t>
+        <w:t xml:space="preserve">Thread Safe, </w:t>
+      </w:r>
+      <w:proofErr w:type="gramStart"/>
+      <w:r>
+        <w:t>Internally</w:t>
+      </w:r>
+      <w:proofErr w:type="gramEnd"/>
+      <w:r>
+        <w:t xml:space="preserve"> uses Array.</w:t>
       </w:r>
     </w:p>
     <w:p>
@@ -24922,7 +25303,15 @@
     <w:p>
       <w:r>
         <w:tab/>
-        <w:t>The parallel methods of offer, peek and poll are add, element, remove. But they are different return values.</w:t>
+        <w:t xml:space="preserve">The parallel methods of offer, peek and poll are </w:t>
+      </w:r>
+      <w:proofErr w:type="gramStart"/>
+      <w:r>
+        <w:t>add</w:t>
+      </w:r>
+      <w:proofErr w:type="gramEnd"/>
+      <w:r>
+        <w:t>, element, remove. But they are different return values.</w:t>
       </w:r>
     </w:p>
     <w:p>
@@ -25031,11 +25420,16 @@
       </w:r>
     </w:p>
     <w:p>
+      <w:proofErr w:type="gramStart"/>
       <w:r>
         <w:t>Actually,</w:t>
       </w:r>
       <w:r>
-        <w:t xml:space="preserve"> internal data structure of </w:t>
+        <w:t xml:space="preserve"> internal</w:t>
+      </w:r>
+      <w:proofErr w:type="gramEnd"/>
+      <w:r>
+        <w:t xml:space="preserve"> data structure of </w:t>
       </w:r>
       <w:proofErr w:type="spellStart"/>
       <w:r>
@@ -25209,7 +25603,15 @@
         <w:t>linked hash map reduces the chaos in the ordering of a hash map without incurring the performance penalty of a tree map</w:t>
       </w:r>
       <w:r>
-        <w:t xml:space="preserve"> and also provides inser</w:t>
+        <w:t xml:space="preserve"> </w:t>
+      </w:r>
+      <w:proofErr w:type="gramStart"/>
+      <w:r>
+        <w:t>and also</w:t>
+      </w:r>
+      <w:proofErr w:type="gramEnd"/>
+      <w:r>
+        <w:t xml:space="preserve"> provides inser</w:t>
       </w:r>
       <w:r>
         <w:t>t</w:t>
@@ -25360,7 +25762,15 @@
         <w:pStyle w:val="NoSpacing"/>
       </w:pPr>
       <w:r>
-        <w:t xml:space="preserve">Otherwise, it calculates a new value using the remapping function and updates the mapping accordingly. In the below case it is calling sum() in Long class. </w:t>
+        <w:t xml:space="preserve">Otherwise, it calculates a new value using the remapping function and updates the mapping accordingly. In the below case it is calling sum() in </w:t>
+      </w:r>
+      <w:proofErr w:type="gramStart"/>
+      <w:r>
+        <w:t>Long</w:t>
+      </w:r>
+      <w:proofErr w:type="gramEnd"/>
+      <w:r>
+        <w:t xml:space="preserve"> class. </w:t>
       </w:r>
     </w:p>
     <w:p>
@@ -25868,23 +26278,43 @@
     </w:p>
     <w:p>
       <w:r>
-        <w:t xml:space="preserve">     final K key;</w:t>
-      </w:r>
-    </w:p>
-    <w:p>
-      <w:r>
-        <w:t xml:space="preserve">     V value;</w:t>
-      </w:r>
-    </w:p>
-    <w:p>
-      <w:r>
-        <w:t xml:space="preserve">     Entry&lt;K,V&gt; next;</w:t>
-      </w:r>
-    </w:p>
-    <w:p>
-      <w:r>
-        <w:t xml:space="preserve">     final int hash;</w:t>
-      </w:r>
+        <w:t xml:space="preserve">     final K </w:t>
+      </w:r>
+      <w:proofErr w:type="gramStart"/>
+      <w:r>
+        <w:t>key;</w:t>
+      </w:r>
+      <w:proofErr w:type="gramEnd"/>
+    </w:p>
+    <w:p>
+      <w:r>
+        <w:t xml:space="preserve">     V </w:t>
+      </w:r>
+      <w:proofErr w:type="gramStart"/>
+      <w:r>
+        <w:t>value;</w:t>
+      </w:r>
+      <w:proofErr w:type="gramEnd"/>
+    </w:p>
+    <w:p>
+      <w:r>
+        <w:t xml:space="preserve">     Entry&lt;K,V&gt; </w:t>
+      </w:r>
+      <w:proofErr w:type="gramStart"/>
+      <w:r>
+        <w:t>next;</w:t>
+      </w:r>
+      <w:proofErr w:type="gramEnd"/>
+    </w:p>
+    <w:p>
+      <w:r>
+        <w:t xml:space="preserve">     final int </w:t>
+      </w:r>
+      <w:proofErr w:type="gramStart"/>
+      <w:r>
+        <w:t>hash;</w:t>
+      </w:r>
+      <w:proofErr w:type="gramEnd"/>
     </w:p>
     <w:p>
       <w:r>
@@ -26043,8 +26473,13 @@
     </w:p>
     <w:p>
       <w:r>
-        <w:t xml:space="preserve">    Entry&lt;K,V&gt; before, after;</w:t>
-      </w:r>
+        <w:t xml:space="preserve">    Entry&lt;K,V&gt; before, </w:t>
+      </w:r>
+      <w:proofErr w:type="gramStart"/>
+      <w:r>
+        <w:t>after;</w:t>
+      </w:r>
+      <w:proofErr w:type="gramEnd"/>
     </w:p>
     <w:p>
       <w:r>
@@ -26053,8 +26488,13 @@
     </w:p>
     <w:p>
       <w:r>
-        <w:t xml:space="preserve">        super(hash, key, value, next);</w:t>
-      </w:r>
+        <w:t xml:space="preserve">        super(hash, key, value, next</w:t>
+      </w:r>
+      <w:proofErr w:type="gramStart"/>
+      <w:r>
+        <w:t>);</w:t>
+      </w:r>
+      <w:proofErr w:type="gramEnd"/>
     </w:p>
     <w:p>
       <w:r>
@@ -26104,7 +26544,15 @@
         <w:t>It is synchronized hence thread safe and slow.</w:t>
       </w:r>
       <w:r>
-        <w:t xml:space="preserve"> In many ways it is similar to HashMap.</w:t>
+        <w:t xml:space="preserve"> In many ways it is </w:t>
+      </w:r>
+      <w:proofErr w:type="gramStart"/>
+      <w:r>
+        <w:t>similar to</w:t>
+      </w:r>
+      <w:proofErr w:type="gramEnd"/>
+      <w:r>
+        <w:t xml:space="preserve"> HashMap.</w:t>
       </w:r>
     </w:p>
     <w:p>
@@ -26302,6 +26750,7 @@
         <w:t xml:space="preserve">Factors of performance in </w:t>
       </w:r>
       <w:proofErr w:type="spellStart"/>
+      <w:proofErr w:type="gramStart"/>
       <w:r>
         <w:rPr>
           <w:lang w:val="en-US"/>
@@ -26313,12 +26762,19 @@
         <w:rPr>
           <w:lang w:val="en-US"/>
         </w:rPr>
-        <w:t xml:space="preserve"> :  Initial Capacity and  Load Factor.</w:t>
-      </w:r>
+        <w:t xml:space="preserve"> :</w:t>
+      </w:r>
+      <w:proofErr w:type="gramEnd"/>
       <w:r>
         <w:rPr>
           <w:lang w:val="en-US"/>
         </w:rPr>
+        <w:t xml:space="preserve">  Initial Capacity and  Load Factor.</w:t>
+      </w:r>
+      <w:r>
+        <w:rPr>
+          <w:lang w:val="en-US"/>
+        </w:rPr>
         <w:t xml:space="preserve"> </w:t>
       </w:r>
     </w:p>
@@ -26372,19 +26828,33 @@
         <w:rPr>
           <w:lang w:val="en-US"/>
         </w:rPr>
-        <w:t xml:space="preserve"> = new HashSet&lt;&gt;();</w:t>
-      </w:r>
-    </w:p>
-    <w:p>
-      <w:pPr>
+        <w:t xml:space="preserve"> = new HashSet&lt;</w:t>
+      </w:r>
+      <w:proofErr w:type="gramStart"/>
+      <w:r>
         <w:rPr>
           <w:lang w:val="en-US"/>
         </w:rPr>
-      </w:pPr>
+        <w:t>&gt;(</w:t>
+      </w:r>
+      <w:proofErr w:type="gramEnd"/>
       <w:r>
         <w:rPr>
           <w:lang w:val="en-US"/>
         </w:rPr>
+        <w:t>);</w:t>
+      </w:r>
+    </w:p>
+    <w:p>
+      <w:pPr>
+        <w:rPr>
+          <w:lang w:val="en-US"/>
+        </w:rPr>
+      </w:pPr>
+      <w:r>
+        <w:rPr>
+          <w:lang w:val="en-US"/>
+        </w:rPr>
         <w:t xml:space="preserve">Set&lt;String&gt; </w:t>
       </w:r>
       <w:proofErr w:type="spellStart"/>
@@ -26399,19 +26869,33 @@
         <w:rPr>
           <w:lang w:val="en-US"/>
         </w:rPr>
-        <w:t xml:space="preserve"> = new HashSet&lt;&gt;(20);</w:t>
-      </w:r>
-    </w:p>
-    <w:p>
-      <w:pPr>
+        <w:t xml:space="preserve"> = new HashSet&lt;</w:t>
+      </w:r>
+      <w:proofErr w:type="gramStart"/>
+      <w:r>
         <w:rPr>
           <w:lang w:val="en-US"/>
         </w:rPr>
-      </w:pPr>
+        <w:t>&gt;(</w:t>
+      </w:r>
+      <w:proofErr w:type="gramEnd"/>
       <w:r>
         <w:rPr>
           <w:lang w:val="en-US"/>
         </w:rPr>
+        <w:t>20);</w:t>
+      </w:r>
+    </w:p>
+    <w:p>
+      <w:pPr>
+        <w:rPr>
+          <w:lang w:val="en-US"/>
+        </w:rPr>
+      </w:pPr>
+      <w:r>
+        <w:rPr>
+          <w:lang w:val="en-US"/>
+        </w:rPr>
         <w:t xml:space="preserve">Set&lt;String&gt; </w:t>
       </w:r>
       <w:proofErr w:type="spellStart"/>
@@ -26426,7 +26910,21 @@
         <w:rPr>
           <w:lang w:val="en-US"/>
         </w:rPr>
-        <w:t xml:space="preserve"> = new HashSet&lt;&gt;(20, 0.5f);</w:t>
+        <w:t xml:space="preserve"> = new HashSet&lt;</w:t>
+      </w:r>
+      <w:proofErr w:type="gramStart"/>
+      <w:r>
+        <w:rPr>
+          <w:lang w:val="en-US"/>
+        </w:rPr>
+        <w:t>&gt;(</w:t>
+      </w:r>
+      <w:proofErr w:type="gramEnd"/>
+      <w:r>
+        <w:rPr>
+          <w:lang w:val="en-US"/>
+        </w:rPr>
+        <w:t>20, 0.5f);</w:t>
       </w:r>
     </w:p>
     <w:p>
@@ -26487,20 +26985,48 @@
         <w:rPr>
           <w:lang w:val="en-US"/>
         </w:rPr>
-        <w:t xml:space="preserve"> So the input data and its iteration frequency has to be considered.</w:t>
-      </w:r>
-    </w:p>
-    <w:p>
-      <w:pPr>
+        <w:t xml:space="preserve"> </w:t>
+      </w:r>
+      <w:proofErr w:type="gramStart"/>
+      <w:r>
         <w:rPr>
           <w:lang w:val="en-US"/>
         </w:rPr>
-      </w:pPr>
+        <w:t>So</w:t>
+      </w:r>
+      <w:proofErr w:type="gramEnd"/>
       <w:r>
         <w:rPr>
           <w:lang w:val="en-US"/>
         </w:rPr>
-        <w:t>The expected time complexity of adding an element to a set is O(1) which can drop to O(n) in the worst case scenario (only one bucket present) – therefore, it's essential to maintain the right HashSet's capacity.</w:t>
+        <w:t xml:space="preserve"> the input data and its iteration frequency has to be considered.</w:t>
+      </w:r>
+    </w:p>
+    <w:p>
+      <w:pPr>
+        <w:rPr>
+          <w:lang w:val="en-US"/>
+        </w:rPr>
+      </w:pPr>
+      <w:r>
+        <w:rPr>
+          <w:lang w:val="en-US"/>
+        </w:rPr>
+        <w:t xml:space="preserve">The expected time complexity of adding an element to a set is </w:t>
+      </w:r>
+      <w:proofErr w:type="gramStart"/>
+      <w:r>
+        <w:rPr>
+          <w:lang w:val="en-US"/>
+        </w:rPr>
+        <w:t>O(</w:t>
+      </w:r>
+      <w:proofErr w:type="gramEnd"/>
+      <w:r>
+        <w:rPr>
+          <w:lang w:val="en-US"/>
+        </w:rPr>
+        <w:t>1) which can drop to O(n) in the worst case scenario (only one bucket present) – therefore, it's essential to maintain the right HashSet's capacity.</w:t>
       </w:r>
     </w:p>
     <w:p>
@@ -29622,8 +30148,13 @@
       </w:r>
       <w:proofErr w:type="spellEnd"/>
       <w:r>
-        <w:t>(“Pulsar”);</w:t>
-      </w:r>
+        <w:t>(“Pulsar”</w:t>
+      </w:r>
+      <w:proofErr w:type="gramStart"/>
+      <w:r>
+        <w:t>);</w:t>
+      </w:r>
+      <w:proofErr w:type="gramEnd"/>
     </w:p>
     <w:p>
       <w:proofErr w:type="spellStart"/>
@@ -29646,8 +30177,13 @@
       </w:r>
       <w:proofErr w:type="spellEnd"/>
       <w:r>
-        <w:t>”);</w:t>
-      </w:r>
+        <w:t>”</w:t>
+      </w:r>
+      <w:proofErr w:type="gramStart"/>
+      <w:r>
+        <w:t>);</w:t>
+      </w:r>
+      <w:proofErr w:type="gramEnd"/>
     </w:p>
     <w:p>
       <w:proofErr w:type="spellStart"/>
@@ -29664,8 +30200,13 @@
       </w:r>
       <w:proofErr w:type="spellEnd"/>
       <w:r>
-        <w:t>”);</w:t>
-      </w:r>
+        <w:t>”</w:t>
+      </w:r>
+      <w:proofErr w:type="gramStart"/>
+      <w:r>
+        <w:t>);</w:t>
+      </w:r>
+      <w:proofErr w:type="gramEnd"/>
     </w:p>
     <w:p>
       <w:r>
@@ -29865,6 +30406,7 @@
         <w:t xml:space="preserve"> </w:t>
       </w:r>
       <w:proofErr w:type="spellStart"/>
+      <w:proofErr w:type="gramStart"/>
       <w:r>
         <w:rPr>
           <w:rFonts w:ascii="Consolas" w:hAnsi="Consolas" w:cs="Consolas"/>
@@ -29886,7 +30428,19 @@
           <w:shd w:val="clear" w:color="auto" w:fill="E8F2FE"/>
           <w:lang w:val="en-US"/>
         </w:rPr>
-        <w:t>());</w:t>
+        <w:t>(</w:t>
+      </w:r>
+      <w:proofErr w:type="gramEnd"/>
+      <w:r>
+        <w:rPr>
+          <w:rFonts w:ascii="Consolas" w:hAnsi="Consolas" w:cs="Consolas"/>
+          <w:color w:val="000000"/>
+          <w:sz w:val="20"/>
+          <w:szCs w:val="20"/>
+          <w:shd w:val="clear" w:color="auto" w:fill="E8F2FE"/>
+          <w:lang w:val="en-US"/>
+        </w:rPr>
+        <w:t>));</w:t>
       </w:r>
       <w:r>
         <w:rPr>
@@ -30068,7 +30622,15 @@
     <w:p/>
     <w:p>
       <w:r>
-        <w:t>The pattern encapsulates everything required to take an action and allows the execution of the action to occur completely independently of any of that context. If that is not a requirement for you then the pattern is probably not helpful for your problem space</w:t>
+        <w:t xml:space="preserve">The pattern encapsulates everything required to take an action and allows the execution of the action to occur completely independently of any of that context. If that is not a requirement for you then the pattern is probably not helpful for your </w:t>
+      </w:r>
+      <w:proofErr w:type="gramStart"/>
+      <w:r>
+        <w:t>problem</w:t>
+      </w:r>
+      <w:proofErr w:type="gramEnd"/>
+      <w:r>
+        <w:t xml:space="preserve"> space</w:t>
       </w:r>
     </w:p>
     <w:p/>
@@ -30105,10 +30667,12 @@
         <w:t xml:space="preserve">2. the invoker object passing a Result object as </w:t>
       </w:r>
       <w:proofErr w:type="spellStart"/>
+      <w:proofErr w:type="gramStart"/>
       <w:r>
         <w:t>a</w:t>
       </w:r>
       <w:proofErr w:type="spellEnd"/>
+      <w:proofErr w:type="gramEnd"/>
       <w:r>
         <w:t xml:space="preserve"> argument to the method call so that command or Receiver object loading the result.</w:t>
       </w:r>
@@ -30344,9 +30908,14 @@
       </w:r>
       <w:proofErr w:type="spellEnd"/>
       <w:r>
-        <w:t xml:space="preserve"> is not there. so to get the iterator of (say) Employee::</w:t>
-      </w:r>
-      <w:proofErr w:type="spellStart"/>
+        <w:t xml:space="preserve"> is not there. so to get the iterator of (say) </w:t>
+      </w:r>
+      <w:proofErr w:type="gramStart"/>
+      <w:r>
+        <w:t>Employee::</w:t>
+      </w:r>
+      <w:proofErr w:type="spellStart"/>
+      <w:proofErr w:type="gramEnd"/>
       <w:r>
         <w:t>getEmployeeIterator</w:t>
       </w:r>
@@ -30416,7 +30985,15 @@
     </w:p>
     <w:p>
       <w:r>
-        <w:t xml:space="preserve"> 1. The Iterable passes the itself(this): Company passes class </w:t>
+        <w:t xml:space="preserve"> 1. The Iterable passes </w:t>
+      </w:r>
+      <w:proofErr w:type="gramStart"/>
+      <w:r>
+        <w:t>the itself</w:t>
+      </w:r>
+      <w:proofErr w:type="gramEnd"/>
+      <w:r>
+        <w:t xml:space="preserve">(this): Company passes class </w:t>
       </w:r>
     </w:p>
     <w:p>
@@ -30554,7 +31131,16 @@
     </w:p>
     <w:p>
       <w:r>
-        <w:t>The Template Method Pattern defines the skeleton of an algorithm in a method, deferring some steps to subclasses. Template Method lets subclasses redefine certain steps of an algorithm without changing the algorithm’s structure.</w:t>
+        <w:t xml:space="preserve">The Template Method Pattern defines the skeleton of an algorithm in a method, deferring some steps to subclasses. Template Method lets subclasses redefine certain steps of an </w:t>
+      </w:r>
+      <w:r>
+        <w:rPr>
+          <w:u w:val="single"/>
+        </w:rPr>
+        <w:t>algorithm without changing the algorithm’s structure</w:t>
+      </w:r>
+      <w:r>
+        <w:t>.</w:t>
       </w:r>
     </w:p>
     <w:p>
@@ -30596,7 +31182,15 @@
     </w:p>
     <w:p>
       <w:r>
-        <w:t>Java has the concept of Abstract class but other languages might does not have.</w:t>
+        <w:t xml:space="preserve">Java has the concept of Abstract </w:t>
+      </w:r>
+      <w:proofErr w:type="gramStart"/>
+      <w:r>
+        <w:t>class</w:t>
+      </w:r>
+      <w:proofErr w:type="gramEnd"/>
+      <w:r>
+        <w:t xml:space="preserve"> but other languages might does not have.</w:t>
       </w:r>
     </w:p>
     <w:p>
@@ -31026,9 +31620,11 @@
       <w:r>
         <w:t xml:space="preserve"> </w:t>
       </w:r>
+      <w:proofErr w:type="gramStart"/>
       <w:r>
         <w:t>i.e.</w:t>
       </w:r>
+      <w:proofErr w:type="gramEnd"/>
       <w:r>
         <w:t xml:space="preserve"> the Decorators should implement command pattern. May be possible in specific case.</w:t>
       </w:r>
@@ -31343,8 +31939,17 @@
           <w:b/>
           <w:bCs/>
         </w:rPr>
-        <w:t>There are two types of Adapter</w:t>
-      </w:r>
+        <w:t xml:space="preserve">There are two types of </w:t>
+      </w:r>
+      <w:proofErr w:type="gramStart"/>
+      <w:r>
+        <w:rPr>
+          <w:b/>
+          <w:bCs/>
+        </w:rPr>
+        <w:t>Adapter</w:t>
+      </w:r>
+      <w:proofErr w:type="gramEnd"/>
     </w:p>
     <w:p>
       <w:r>
@@ -31502,7 +32107,15 @@
     </w:p>
     <w:p>
       <w:r>
-        <w:t>--&gt;Is Bridge pattern is a composite of the Template and Strategy patterns.</w:t>
+        <w:t xml:space="preserve">--&gt;Is Bridge pattern </w:t>
+      </w:r>
+      <w:proofErr w:type="gramStart"/>
+      <w:r>
+        <w:t>is</w:t>
+      </w:r>
+      <w:proofErr w:type="gramEnd"/>
+      <w:r>
+        <w:t xml:space="preserve"> a composite of the Template and Strategy patterns.</w:t>
       </w:r>
     </w:p>
     <w:p>
@@ -32002,13 +32615,11 @@
         <w:t xml:space="preserve">The object's creation may lead to a significant duplication of code, </w:t>
       </w:r>
       <w:r>
-        <w:t xml:space="preserve">so we </w:t>
-      </w:r>
-      <w:proofErr w:type="spellStart"/>
-      <w:r>
-        <w:t>ar</w:t>
-      </w:r>
-      <w:proofErr w:type="spellEnd"/>
+        <w:t>so we ar</w:t>
+      </w:r>
+      <w:r>
+        <w:t>e</w:t>
+      </w:r>
       <w:r>
         <w:t xml:space="preserve"> localizing the object creation process.</w:t>
       </w:r>
@@ -32321,8 +32932,13 @@
     </w:p>
     <w:p>
       <w:r>
-        <w:t xml:space="preserve">                    instance = new Singleton();</w:t>
-      </w:r>
+        <w:t xml:space="preserve">                    instance = new Singleton(</w:t>
+      </w:r>
+      <w:proofErr w:type="gramStart"/>
+      <w:r>
+        <w:t>);</w:t>
+      </w:r>
+      <w:proofErr w:type="gramEnd"/>
     </w:p>
     <w:p>
       <w:r>
@@ -32336,8 +32952,13 @@
     </w:p>
     <w:p>
       <w:r>
-        <w:t xml:space="preserve">        return instance;</w:t>
-      </w:r>
+        <w:t xml:space="preserve">        return </w:t>
+      </w:r>
+      <w:proofErr w:type="gramStart"/>
+      <w:r>
+        <w:t>instance;</w:t>
+      </w:r>
+      <w:proofErr w:type="gramEnd"/>
     </w:p>
     <w:p>
       <w:r>
@@ -32516,7 +33137,15 @@
       </w:r>
       <w:proofErr w:type="spellEnd"/>
       <w:r>
-        <w:t xml:space="preserve">(); </w:t>
+        <w:t>(</w:t>
+      </w:r>
+      <w:proofErr w:type="gramStart"/>
+      <w:r>
+        <w:t>);</w:t>
+      </w:r>
+      <w:proofErr w:type="gramEnd"/>
+      <w:r>
+        <w:t xml:space="preserve"> </w:t>
       </w:r>
     </w:p>
     <w:p>
@@ -32551,12 +33180,17 @@
       </w:r>
       <w:proofErr w:type="spellStart"/>
       <w:r>
-        <w:t>SingletonHelper.INSTANCE</w:t>
+        <w:t>SingletonHelper.</w:t>
+      </w:r>
+      <w:proofErr w:type="gramStart"/>
+      <w:r>
+        <w:t>INSTANCE</w:t>
       </w:r>
       <w:proofErr w:type="spellEnd"/>
       <w:r>
         <w:t>;</w:t>
       </w:r>
+      <w:proofErr w:type="gramEnd"/>
     </w:p>
     <w:p>
       <w:r>
@@ -32762,8 +33396,13 @@
       </w:r>
       <w:proofErr w:type="spellEnd"/>
       <w:r>
-        <w:t>("Reflection is not allowed!");</w:t>
-      </w:r>
+        <w:t>("Reflection is not allowed!"</w:t>
+      </w:r>
+      <w:proofErr w:type="gramStart"/>
+      <w:r>
+        <w:t>);</w:t>
+      </w:r>
+      <w:proofErr w:type="gramEnd"/>
     </w:p>
     <w:p>
       <w:r>
@@ -32819,8 +33458,13 @@
         <w:t>static</w:t>
       </w:r>
       <w:r>
-        <w:t xml:space="preserve"> final Singleton instance = new Singleton();</w:t>
-      </w:r>
+        <w:t xml:space="preserve"> final Singleton instance = new Singleton(</w:t>
+      </w:r>
+      <w:proofErr w:type="gramStart"/>
+      <w:r>
+        <w:t>);</w:t>
+      </w:r>
+      <w:proofErr w:type="gramEnd"/>
       <w:r>
         <w:tab/>
       </w:r>
@@ -32878,8 +33522,13 @@
         <w:t>ing</w:t>
       </w:r>
       <w:r>
-        <w:t xml:space="preserve"> second instance of this class.");</w:t>
-      </w:r>
+        <w:t xml:space="preserve"> second instance of this class."</w:t>
+      </w:r>
+      <w:proofErr w:type="gramStart"/>
+      <w:r>
+        <w:t>);</w:t>
+      </w:r>
+      <w:proofErr w:type="gramEnd"/>
     </w:p>
     <w:p>
       <w:r>
@@ -33809,7 +34458,15 @@
     </w:p>
     <w:p>
       <w:r>
-        <w:t xml:space="preserve">Basically, all the concrete classes of a </w:t>
+        <w:t xml:space="preserve">Basically, all the concrete classes of </w:t>
+      </w:r>
+      <w:proofErr w:type="gramStart"/>
+      <w:r>
+        <w:t>a</w:t>
+      </w:r>
+      <w:proofErr w:type="gramEnd"/>
+      <w:r>
+        <w:t xml:space="preserve"> </w:t>
       </w:r>
       <w:r>
         <w:t>Interface</w:t>
@@ -34137,7 +34794,6 @@
         <w:t>.</w:t>
       </w:r>
     </w:p>
-    <w:p/>
     <w:p>
       <w:r>
         <w:rPr>
@@ -34304,7 +34960,6 @@
           <w:b/>
           <w:bCs/>
         </w:rPr>
-        <w:lastRenderedPageBreak/>
         <w:t>Thread Safe Class</w:t>
       </w:r>
       <w:r>
@@ -34317,6 +34972,7 @@
           <w:b/>
           <w:bCs/>
         </w:rPr>
+        <w:lastRenderedPageBreak/>
         <w:t>Critical section</w:t>
       </w:r>
       <w:r>
@@ -34577,15 +35233,13 @@
         <w:t>thread to sleep and releases the object that controls the synchronized block of code</w:t>
       </w:r>
       <w:r>
-        <w:t xml:space="preserve">. This thread will be sleep state until </w:t>
-      </w:r>
-      <w:proofErr w:type="spellStart"/>
-      <w:r>
-        <w:t>notiy</w:t>
-      </w:r>
-      <w:proofErr w:type="spellEnd"/>
-      <w:r>
-        <w:t xml:space="preserve">() or </w:t>
+        <w:t>. This thread will be sleep state until noti</w:t>
+      </w:r>
+      <w:r>
+        <w:t>f</w:t>
+      </w:r>
+      <w:r>
+        <w:t xml:space="preserve">y() or </w:t>
       </w:r>
       <w:proofErr w:type="spellStart"/>
       <w:r>
@@ -34622,41 +35276,41 @@
         <w:rPr>
           <w:rStyle w:val="Heading2Char"/>
         </w:rPr>
+        <w:t>T</w:t>
+      </w:r>
+      <w:r>
+        <w:rPr>
+          <w:rStyle w:val="Heading2Char"/>
+        </w:rPr>
+        <w:t>hread Safety</w:t>
+      </w:r>
+      <w:bookmarkEnd w:id="88"/>
+    </w:p>
+    <w:p>
+      <w:r>
+        <w:t>A class is thread-safe if it behaves correctly when accessed from multiple threads, regardless of</w:t>
+      </w:r>
+      <w:r>
+        <w:t>:</w:t>
+      </w:r>
+    </w:p>
+    <w:p>
+      <w:r>
+        <w:t>1.</w:t>
+      </w:r>
+      <w:r>
+        <w:t xml:space="preserve"> </w:t>
+      </w:r>
+      <w:r>
+        <w:t>T</w:t>
+      </w:r>
+      <w:r>
+        <w:t>he scheduling or interleaving of the execution of those threads by the runtime environment</w:t>
+      </w:r>
+    </w:p>
+    <w:p>
+      <w:r>
         <w:lastRenderedPageBreak/>
-        <w:t>T</w:t>
-      </w:r>
-      <w:r>
-        <w:rPr>
-          <w:rStyle w:val="Heading2Char"/>
-        </w:rPr>
-        <w:t>hread Safety</w:t>
-      </w:r>
-      <w:bookmarkEnd w:id="88"/>
-    </w:p>
-    <w:p>
-      <w:r>
-        <w:t>A class is thread-safe if it behaves correctly when accessed from multiple threads, regardless of</w:t>
-      </w:r>
-      <w:r>
-        <w:t>:</w:t>
-      </w:r>
-    </w:p>
-    <w:p>
-      <w:r>
-        <w:t>1.</w:t>
-      </w:r>
-      <w:r>
-        <w:t xml:space="preserve"> </w:t>
-      </w:r>
-      <w:r>
-        <w:t>T</w:t>
-      </w:r>
-      <w:r>
-        <w:t>he scheduling or interleaving of the execution of those threads by the runtime environment</w:t>
-      </w:r>
-    </w:p>
-    <w:p>
-      <w:r>
         <w:t xml:space="preserve">2. </w:t>
       </w:r>
       <w:r>
@@ -34830,6 +35484,7 @@
         </w:rPr>
         <w:t xml:space="preserve"> (</w:t>
       </w:r>
+      <w:proofErr w:type="gramStart"/>
       <w:r>
         <w:rPr>
           <w:b/>
@@ -34838,6 +35493,7 @@
         </w:rPr>
         <w:t>CAS )</w:t>
       </w:r>
+      <w:proofErr w:type="gramEnd"/>
     </w:p>
     <w:p>
       <w:pPr>
@@ -34930,7 +35586,21 @@
         <w:rPr>
           <w:lang w:val="en-US"/>
         </w:rPr>
-        <w:t>public void increment() {</w:t>
+        <w:t xml:space="preserve">public void </w:t>
+      </w:r>
+      <w:proofErr w:type="gramStart"/>
+      <w:r>
+        <w:rPr>
+          <w:lang w:val="en-US"/>
+        </w:rPr>
+        <w:t>increment(</w:t>
+      </w:r>
+      <w:proofErr w:type="gramEnd"/>
+      <w:r>
+        <w:rPr>
+          <w:lang w:val="en-US"/>
+        </w:rPr>
+        <w:t>) {</w:t>
       </w:r>
     </w:p>
     <w:p>
@@ -34975,6 +35645,7 @@
         <w:t xml:space="preserve"> = </w:t>
       </w:r>
       <w:proofErr w:type="spellStart"/>
+      <w:proofErr w:type="gramStart"/>
       <w:r>
         <w:rPr>
           <w:lang w:val="en-US"/>
@@ -34986,7 +35657,14 @@
         <w:rPr>
           <w:lang w:val="en-US"/>
         </w:rPr>
-        <w:t>();</w:t>
+        <w:t>(</w:t>
+      </w:r>
+      <w:proofErr w:type="gramEnd"/>
+      <w:r>
+        <w:rPr>
+          <w:lang w:val="en-US"/>
+        </w:rPr>
+        <w:t>);</w:t>
       </w:r>
     </w:p>
     <w:p>
@@ -35028,8 +35706,16 @@
         <w:rPr>
           <w:lang w:val="en-US"/>
         </w:rPr>
-        <w:t xml:space="preserve"> + 1;</w:t>
-      </w:r>
+        <w:t xml:space="preserve"> + </w:t>
+      </w:r>
+      <w:proofErr w:type="gramStart"/>
+      <w:r>
+        <w:rPr>
+          <w:lang w:val="en-US"/>
+        </w:rPr>
+        <w:t>1;</w:t>
+      </w:r>
+      <w:proofErr w:type="gramEnd"/>
     </w:p>
     <w:p>
       <w:pPr>
@@ -35042,91 +35728,107 @@
         <w:rPr>
           <w:lang w:val="en-US"/>
         </w:rPr>
+        <w:t xml:space="preserve">            </w:t>
+      </w:r>
+      <w:proofErr w:type="gramStart"/>
+      <w:r>
+        <w:rPr>
+          <w:lang w:val="en-US"/>
+        </w:rPr>
+        <w:t>if(</w:t>
+      </w:r>
+      <w:proofErr w:type="spellStart"/>
+      <w:proofErr w:type="gramEnd"/>
+      <w:r>
+        <w:rPr>
+          <w:lang w:val="en-US"/>
+        </w:rPr>
+        <w:t>counter.compareAndSet</w:t>
+      </w:r>
+      <w:proofErr w:type="spellEnd"/>
+      <w:r>
+        <w:rPr>
+          <w:lang w:val="en-US"/>
+        </w:rPr>
+        <w:t>(</w:t>
+      </w:r>
+      <w:proofErr w:type="spellStart"/>
+      <w:r>
+        <w:rPr>
+          <w:lang w:val="en-US"/>
+        </w:rPr>
+        <w:t>existingValue</w:t>
+      </w:r>
+      <w:proofErr w:type="spellEnd"/>
+      <w:r>
+        <w:rPr>
+          <w:lang w:val="en-US"/>
+        </w:rPr>
+        <w:t xml:space="preserve">, </w:t>
+      </w:r>
+      <w:proofErr w:type="spellStart"/>
+      <w:r>
+        <w:rPr>
+          <w:lang w:val="en-US"/>
+        </w:rPr>
+        <w:t>newValue</w:t>
+      </w:r>
+      <w:proofErr w:type="spellEnd"/>
+      <w:r>
+        <w:rPr>
+          <w:lang w:val="en-US"/>
+        </w:rPr>
+        <w:t>)) {</w:t>
+      </w:r>
+    </w:p>
+    <w:p>
+      <w:pPr>
+        <w:spacing w:after="120" w:line="240" w:lineRule="auto"/>
+        <w:rPr>
+          <w:lang w:val="en-US"/>
+        </w:rPr>
+      </w:pPr>
+      <w:r>
+        <w:rPr>
+          <w:lang w:val="en-US"/>
+        </w:rPr>
+        <w:t xml:space="preserve">                </w:t>
+      </w:r>
+      <w:proofErr w:type="gramStart"/>
+      <w:r>
+        <w:rPr>
+          <w:lang w:val="en-US"/>
+        </w:rPr>
+        <w:t>return;</w:t>
+      </w:r>
+      <w:proofErr w:type="gramEnd"/>
+    </w:p>
+    <w:p>
+      <w:pPr>
+        <w:spacing w:after="120" w:line="240" w:lineRule="auto"/>
+        <w:rPr>
+          <w:lang w:val="en-US"/>
+        </w:rPr>
+      </w:pPr>
+      <w:r>
+        <w:rPr>
+          <w:lang w:val="en-US"/>
+        </w:rPr>
+        <w:t xml:space="preserve">            }</w:t>
+      </w:r>
+    </w:p>
+    <w:p>
+      <w:pPr>
+        <w:spacing w:after="120" w:line="240" w:lineRule="auto"/>
+        <w:rPr>
+          <w:lang w:val="en-US"/>
+        </w:rPr>
+      </w:pPr>
+      <w:r>
+        <w:rPr>
+          <w:lang w:val="en-US"/>
+        </w:rPr>
         <w:lastRenderedPageBreak/>
-        <w:t xml:space="preserve">            if(</w:t>
-      </w:r>
-      <w:proofErr w:type="spellStart"/>
-      <w:r>
-        <w:rPr>
-          <w:lang w:val="en-US"/>
-        </w:rPr>
-        <w:t>counter.compareAndSet</w:t>
-      </w:r>
-      <w:proofErr w:type="spellEnd"/>
-      <w:r>
-        <w:rPr>
-          <w:lang w:val="en-US"/>
-        </w:rPr>
-        <w:t>(</w:t>
-      </w:r>
-      <w:proofErr w:type="spellStart"/>
-      <w:r>
-        <w:rPr>
-          <w:lang w:val="en-US"/>
-        </w:rPr>
-        <w:t>existingValue</w:t>
-      </w:r>
-      <w:proofErr w:type="spellEnd"/>
-      <w:r>
-        <w:rPr>
-          <w:lang w:val="en-US"/>
-        </w:rPr>
-        <w:t xml:space="preserve">, </w:t>
-      </w:r>
-      <w:proofErr w:type="spellStart"/>
-      <w:r>
-        <w:rPr>
-          <w:lang w:val="en-US"/>
-        </w:rPr>
-        <w:t>newValue</w:t>
-      </w:r>
-      <w:proofErr w:type="spellEnd"/>
-      <w:r>
-        <w:rPr>
-          <w:lang w:val="en-US"/>
-        </w:rPr>
-        <w:t>)) {</w:t>
-      </w:r>
-    </w:p>
-    <w:p>
-      <w:pPr>
-        <w:spacing w:after="120" w:line="240" w:lineRule="auto"/>
-        <w:rPr>
-          <w:lang w:val="en-US"/>
-        </w:rPr>
-      </w:pPr>
-      <w:r>
-        <w:rPr>
-          <w:lang w:val="en-US"/>
-        </w:rPr>
-        <w:t xml:space="preserve">                return;</w:t>
-      </w:r>
-    </w:p>
-    <w:p>
-      <w:pPr>
-        <w:spacing w:after="120" w:line="240" w:lineRule="auto"/>
-        <w:rPr>
-          <w:lang w:val="en-US"/>
-        </w:rPr>
-      </w:pPr>
-      <w:r>
-        <w:rPr>
-          <w:lang w:val="en-US"/>
-        </w:rPr>
-        <w:t xml:space="preserve">            }</w:t>
-      </w:r>
-    </w:p>
-    <w:p>
-      <w:pPr>
-        <w:spacing w:after="120" w:line="240" w:lineRule="auto"/>
-        <w:rPr>
-          <w:lang w:val="en-US"/>
-        </w:rPr>
-      </w:pPr>
-      <w:r>
-        <w:rPr>
-          <w:lang w:val="en-US"/>
-        </w:rPr>
         <w:t xml:space="preserve">        }</w:t>
       </w:r>
     </w:p>
@@ -35493,11 +36195,7 @@
     </w:p>
     <w:p>
       <w:r>
-        <w:t xml:space="preserve">Synchronized blocks also guarantee that all variables accessed inside the synchronized block will be read in from main memory, and when the thread exits the synchronized block, all updated variables </w:t>
-      </w:r>
-      <w:r>
-        <w:lastRenderedPageBreak/>
-        <w:t>will be flushed back to main memory again, regardless of whether the variable is declared volatile or not.</w:t>
+        <w:t>Synchronized blocks also guarantee that all variables accessed inside the synchronized block will be read in from main memory, and when the thread exits the synchronized block, all updated variables will be flushed back to main memory again, regardless of whether the variable is declared volatile or not.</w:t>
       </w:r>
     </w:p>
     <w:p>
@@ -35664,7 +36362,15 @@
       </w:r>
       <w:proofErr w:type="spellEnd"/>
       <w:r>
-        <w:t xml:space="preserve">("Exception caught: " + e);  </w:t>
+        <w:t>("Exception caught: " + e</w:t>
+      </w:r>
+      <w:proofErr w:type="gramStart"/>
+      <w:r>
+        <w:t>);</w:t>
+      </w:r>
+      <w:proofErr w:type="gramEnd"/>
+      <w:r>
+        <w:t xml:space="preserve">  </w:t>
       </w:r>
     </w:p>
     <w:p>
@@ -35844,37 +36550,37 @@
         <w:pStyle w:val="JavaCode"/>
       </w:pPr>
       <w:r>
+        <w:t xml:space="preserve">    }</w:t>
+      </w:r>
+    </w:p>
+    <w:p>
+      <w:pPr>
+        <w:pStyle w:val="JavaCode"/>
+      </w:pPr>
+      <w:r>
+        <w:t xml:space="preserve">    isLocked = true;   </w:t>
+      </w:r>
+    </w:p>
+    <w:p>
+      <w:pPr>
+        <w:pStyle w:val="JavaCode"/>
+      </w:pPr>
+      <w:r>
+        <w:t xml:space="preserve"> </w:t>
+      </w:r>
+      <w:r>
+        <w:t xml:space="preserve">   </w:t>
+      </w:r>
+      <w:r>
+        <w:t>lockedCount++;</w:t>
+      </w:r>
+    </w:p>
+    <w:p>
+      <w:pPr>
+        <w:pStyle w:val="JavaCode"/>
+      </w:pPr>
+      <w:r>
         <w:lastRenderedPageBreak/>
-        <w:t xml:space="preserve">    }</w:t>
-      </w:r>
-    </w:p>
-    <w:p>
-      <w:pPr>
-        <w:pStyle w:val="JavaCode"/>
-      </w:pPr>
-      <w:r>
-        <w:t xml:space="preserve">    isLocked = true;   </w:t>
-      </w:r>
-    </w:p>
-    <w:p>
-      <w:pPr>
-        <w:pStyle w:val="JavaCode"/>
-      </w:pPr>
-      <w:r>
-        <w:t xml:space="preserve"> </w:t>
-      </w:r>
-      <w:r>
-        <w:t xml:space="preserve">   </w:t>
-      </w:r>
-      <w:r>
-        <w:t>lockedCount++;</w:t>
-      </w:r>
-    </w:p>
-    <w:p>
-      <w:pPr>
-        <w:pStyle w:val="JavaCode"/>
-      </w:pPr>
-      <w:r>
         <w:t xml:space="preserve">    lockedBy = callingThread;</w:t>
       </w:r>
     </w:p>
@@ -36128,6 +36834,7 @@
         <w:rPr>
           <w:rStyle w:val="Heading2Char"/>
         </w:rPr>
+        <w:lastRenderedPageBreak/>
         <w:t>Spin Lock</w:t>
       </w:r>
       <w:bookmarkEnd w:id="92"/>
@@ -36271,8 +36978,13 @@
       </w:r>
       <w:proofErr w:type="spellEnd"/>
       <w:r>
-        <w:t xml:space="preserve"> = new HashMap&lt;Thread, Integer&gt;();</w:t>
-      </w:r>
+        <w:t xml:space="preserve"> = new HashMap&lt;Thread, Integer&gt;(</w:t>
+      </w:r>
+      <w:proofErr w:type="gramStart"/>
+      <w:r>
+        <w:t>);</w:t>
+      </w:r>
+      <w:proofErr w:type="gramEnd"/>
     </w:p>
     <w:p>
       <w:hyperlink r:id="rId27" w:history="1">
@@ -36510,7 +37222,6 @@
       </w:pPr>
       <w:proofErr w:type="spellStart"/>
       <w:r>
-        <w:lastRenderedPageBreak/>
         <w:t>PriorityBlockingQueue</w:t>
       </w:r>
       <w:proofErr w:type="spellEnd"/>
@@ -36960,8 +37671,13 @@
       </w:r>
       <w:proofErr w:type="spellEnd"/>
       <w:r>
-        <w:t>();</w:t>
-      </w:r>
+        <w:t>(</w:t>
+      </w:r>
+      <w:proofErr w:type="gramStart"/>
+      <w:r>
+        <w:t>);</w:t>
+      </w:r>
+      <w:proofErr w:type="gramEnd"/>
     </w:p>
     <w:p>
       <w:proofErr w:type="spellStart"/>
@@ -36978,8 +37694,13 @@
       </w:r>
       <w:proofErr w:type="spellEnd"/>
       <w:r>
-        <w:t>(10);</w:t>
-      </w:r>
+        <w:t>(10</w:t>
+      </w:r>
+      <w:proofErr w:type="gramStart"/>
+      <w:r>
+        <w:t>);</w:t>
+      </w:r>
+      <w:proofErr w:type="gramEnd"/>
     </w:p>
     <w:p>
       <w:proofErr w:type="spellStart"/>
@@ -36996,8 +37717,13 @@
       </w:r>
       <w:proofErr w:type="spellEnd"/>
       <w:r>
-        <w:t>(10);</w:t>
-      </w:r>
+        <w:t>(10</w:t>
+      </w:r>
+      <w:proofErr w:type="gramStart"/>
+      <w:r>
+        <w:t>);</w:t>
+      </w:r>
+      <w:proofErr w:type="gramEnd"/>
     </w:p>
     <w:p/>
     <w:p>
@@ -37039,7 +37765,15 @@
         <w:t>of</w:t>
       </w:r>
       <w:r>
-        <w:t xml:space="preserve"> Executor Interface is execute() which takes an Runnable and returns void.</w:t>
+        <w:t xml:space="preserve"> Executor Interface is </w:t>
+      </w:r>
+      <w:proofErr w:type="gramStart"/>
+      <w:r>
+        <w:t>execute</w:t>
+      </w:r>
+      <w:proofErr w:type="gramEnd"/>
+      <w:r>
+        <w:t>() which takes an Runnable and returns void.</w:t>
       </w:r>
     </w:p>
     <w:p>
@@ -37179,7 +37913,15 @@
       </w:r>
       <w:proofErr w:type="spellEnd"/>
       <w:r>
-        <w:t xml:space="preserve"> will first stop taking new tasks and then wait up to a specified period of time for all tasks to be completed. If that time expires, the execution is stopped immediately.</w:t>
+        <w:t xml:space="preserve"> will first stop taking new tasks and then wait up to a specified </w:t>
+      </w:r>
+      <w:proofErr w:type="gramStart"/>
+      <w:r>
+        <w:t>period of time</w:t>
+      </w:r>
+      <w:proofErr w:type="gramEnd"/>
+      <w:r>
+        <w:t xml:space="preserve"> for all tasks to be completed. If that time expires, the execution is stopped immediately.</w:t>
       </w:r>
     </w:p>
     <w:p>
@@ -37251,9 +37993,11 @@
         <w:t>TimeUnit.MILLISECONDS</w:t>
       </w:r>
       <w:proofErr w:type="spellEnd"/>
+      <w:proofErr w:type="gramStart"/>
       <w:r>
         <w:t>);</w:t>
       </w:r>
+      <w:proofErr w:type="gramEnd"/>
     </w:p>
     <w:p>
       <w:pPr>
@@ -37566,8 +38310,13 @@
       </w:r>
       <w:proofErr w:type="spellEnd"/>
       <w:r>
-        <w:t>();</w:t>
-      </w:r>
+        <w:t>(</w:t>
+      </w:r>
+      <w:proofErr w:type="gramStart"/>
+      <w:r>
+        <w:t>);</w:t>
+      </w:r>
+      <w:proofErr w:type="gramEnd"/>
     </w:p>
     <w:p>
       <w:r>
@@ -37917,6 +38666,7 @@
         </w:rPr>
       </w:pPr>
       <w:proofErr w:type="spellStart"/>
+      <w:proofErr w:type="gramStart"/>
       <w:r>
         <w:rPr>
           <w:lang w:val="en-US"/>
@@ -37928,13 +38678,20 @@
         <w:rPr>
           <w:lang w:val="en-US"/>
         </w:rPr>
-        <w:t xml:space="preserve">(int </w:t>
-      </w:r>
-      <w:proofErr w:type="spellStart"/>
+        <w:t>(</w:t>
+      </w:r>
+      <w:proofErr w:type="gramEnd"/>
       <w:r>
         <w:rPr>
           <w:lang w:val="en-US"/>
         </w:rPr>
+        <w:t xml:space="preserve">int </w:t>
+      </w:r>
+      <w:proofErr w:type="spellStart"/>
+      <w:r>
+        <w:rPr>
+          <w:lang w:val="en-US"/>
+        </w:rPr>
         <w:t>threadsToWait</w:t>
       </w:r>
       <w:r>
@@ -38003,32 +38760,60 @@
         <w:rPr>
           <w:lang w:val="en-US"/>
         </w:rPr>
-        <w:t>int await() : Blocks until the specified number of threads have called await() on this barrier.</w:t>
-      </w:r>
-    </w:p>
-    <w:p>
-      <w:pPr>
+        <w:t xml:space="preserve">int </w:t>
+      </w:r>
+      <w:proofErr w:type="gramStart"/>
+      <w:r>
         <w:rPr>
           <w:lang w:val="en-US"/>
         </w:rPr>
-      </w:pPr>
+        <w:t>await(</w:t>
+      </w:r>
+      <w:proofErr w:type="gramEnd"/>
       <w:r>
         <w:rPr>
           <w:lang w:val="en-US"/>
         </w:rPr>
+        <w:t>) : Blocks until the specified number of threads have called await() on this barrier.</w:t>
+      </w:r>
+    </w:p>
+    <w:p>
+      <w:pPr>
+        <w:rPr>
+          <w:lang w:val="en-US"/>
+        </w:rPr>
+      </w:pPr>
+      <w:r>
+        <w:rPr>
+          <w:lang w:val="en-US"/>
+        </w:rPr>
         <w:t xml:space="preserve">Cyclic barrier is re-used </w:t>
       </w:r>
       <w:r>
         <w:rPr>
           <w:lang w:val="en-US"/>
         </w:rPr>
-        <w:t xml:space="preserve">by reset(), which resets the </w:t>
-      </w:r>
-      <w:proofErr w:type="spellStart"/>
+        <w:t xml:space="preserve">by </w:t>
+      </w:r>
+      <w:proofErr w:type="gramStart"/>
       <w:r>
         <w:rPr>
           <w:lang w:val="en-US"/>
         </w:rPr>
+        <w:t>reset(</w:t>
+      </w:r>
+      <w:proofErr w:type="gramEnd"/>
+      <w:r>
+        <w:rPr>
+          <w:lang w:val="en-US"/>
+        </w:rPr>
+        <w:t xml:space="preserve">), which resets the </w:t>
+      </w:r>
+      <w:proofErr w:type="spellStart"/>
+      <w:r>
+        <w:rPr>
+          <w:lang w:val="en-US"/>
+        </w:rPr>
         <w:t>threadsToWait</w:t>
       </w:r>
       <w:proofErr w:type="spellEnd"/>
@@ -38058,6 +38843,7 @@
         <w:t xml:space="preserve">The </w:t>
       </w:r>
       <w:proofErr w:type="spellStart"/>
+      <w:proofErr w:type="gramStart"/>
       <w:r>
         <w:rPr>
           <w:lang w:val="en-US"/>
@@ -38069,20 +38855,27 @@
         <w:rPr>
           <w:lang w:val="en-US"/>
         </w:rPr>
-        <w:t>(), returns true if any of the waiting threads are interrupted.</w:t>
-      </w:r>
-    </w:p>
-    <w:p>
-      <w:pPr>
+        <w:t>(</w:t>
+      </w:r>
+      <w:proofErr w:type="gramEnd"/>
+      <w:r>
         <w:rPr>
           <w:lang w:val="en-US"/>
         </w:rPr>
-      </w:pPr>
-      <w:proofErr w:type="spellStart"/>
-      <w:r>
+        <w:t>), returns true if any of the waiting threads are interrupted.</w:t>
+      </w:r>
+    </w:p>
+    <w:p>
+      <w:pPr>
         <w:rPr>
           <w:lang w:val="en-US"/>
         </w:rPr>
+      </w:pPr>
+      <w:proofErr w:type="spellStart"/>
+      <w:r>
+        <w:rPr>
+          <w:lang w:val="en-US"/>
+        </w:rPr>
         <w:t>CountDownLatch</w:t>
       </w:r>
       <w:proofErr w:type="spellEnd"/>
@@ -38137,7 +38930,15 @@
     </w:p>
     <w:p>
       <w:r>
-        <w:t>The permit machine.</w:t>
+        <w:t xml:space="preserve">The permit </w:t>
+      </w:r>
+      <w:proofErr w:type="gramStart"/>
+      <w:r>
+        <w:t>machine</w:t>
+      </w:r>
+      <w:proofErr w:type="gramEnd"/>
+      <w:r>
+        <w:t>.</w:t>
       </w:r>
     </w:p>
     <w:p>

</xml_diff>